<commit_message>
git cleanup of Aristotle2Digital over Thanksgiving 2024.  New subdir structure imposed.
</commit_message>
<xml_diff>
--- a/Posts/2023/01(Jan)/Aristotle2Digital/A2D_01(Jan)_2023_NN from Scratch.docx
+++ b/Posts/2023/01(Jan)/Aristotle2Digital/A2D_01(Jan)_2023_NN from Scratch.docx
@@ -1,7 +1,16 @@
 
 <file path=word/document.xml><?xml version="1.0" encoding="utf-8"?>
-<w:document xmlns:wpc="http://schemas.microsoft.com/office/word/2010/wordprocessingCanvas" xmlns:cx="http://schemas.microsoft.com/office/drawing/2014/chartex" xmlns:cx1="http://schemas.microsoft.com/office/drawing/2015/9/8/chartex" xmlns:cx2="http://schemas.microsoft.com/office/drawing/2015/10/21/chartex" xmlns:cx3="http://schemas.microsoft.com/office/drawing/2016/5/9/chartex" xmlns:cx4="http://schemas.microsoft.com/office/drawing/2016/5/10/chartex" xmlns:cx5="http://schemas.microsoft.com/office/drawing/2016/5/11/chartex" xmlns:cx6="http://schemas.microsoft.com/office/drawing/2016/5/12/chartex" xmlns:cx7="http://schemas.microsoft.com/office/drawing/2016/5/13/chartex" xmlns:cx8="http://schemas.microsoft.com/office/drawing/2016/5/14/chartex" xmlns:mc="http://schemas.openxmlformats.org/markup-compatibility/2006" xmlns:aink="http://schemas.microsoft.com/office/drawing/2016/ink" xmlns:am3d="http://schemas.microsoft.com/office/drawing/2017/model3d" xmlns:o="urn:schemas-microsoft-com:office:office" xmlns:oel="http://schemas.microsoft.com/office/2019/extlst" xmlns:r="http://schemas.openxmlformats.org/officeDocument/2006/relationships" xmlns:m="http://schemas.openxmlformats.org/officeDocument/2006/math" xmlns:v="urn:schemas-microsoft-com:vml" xmlns:wp14="http://schemas.microsoft.com/office/word/2010/wordprocessingDrawing" xmlns:wp="http://schemas.openxmlformats.org/drawingml/2006/wordprocessingDrawing" xmlns:w10="urn:schemas-microsoft-com:office:word" xmlns:w="http://schemas.openxmlformats.org/wordprocessingml/2006/main" xmlns:w14="http://schemas.microsoft.com/office/word/2010/wordml" xmlns:w15="http://schemas.microsoft.com/office/word/2012/wordml" xmlns:w16cex="http://schemas.microsoft.com/office/word/2018/wordml/cex" xmlns:w16cid="http://schemas.microsoft.com/office/word/2016/wordml/cid" xmlns:w16="http://schemas.microsoft.com/office/word/2018/wordml" xmlns:w16sdtdh="http://schemas.microsoft.com/office/word/2020/wordml/sdtdatahash" xmlns:w16se="http://schemas.microsoft.com/office/word/2015/wordml/symex" xmlns:wpg="http://schemas.microsoft.com/office/word/2010/wordprocessingGroup" xmlns:wpi="http://schemas.microsoft.com/office/word/2010/wordprocessingInk" xmlns:wne="http://schemas.microsoft.com/office/word/2006/wordml" xmlns:wps="http://schemas.microsoft.com/office/word/2010/wordprocessingShape" mc:Ignorable="w14 w15 w16se w16cid w16 w16cex w16sdtdh wp14">
+<w:document xmlns:wpc="http://schemas.microsoft.com/office/word/2010/wordprocessingCanvas" xmlns:cx="http://schemas.microsoft.com/office/drawing/2014/chartex" xmlns:cx1="http://schemas.microsoft.com/office/drawing/2015/9/8/chartex" xmlns:cx2="http://schemas.microsoft.com/office/drawing/2015/10/21/chartex" xmlns:cx3="http://schemas.microsoft.com/office/drawing/2016/5/9/chartex" xmlns:cx4="http://schemas.microsoft.com/office/drawing/2016/5/10/chartex" xmlns:cx5="http://schemas.microsoft.com/office/drawing/2016/5/11/chartex" xmlns:cx6="http://schemas.microsoft.com/office/drawing/2016/5/12/chartex" xmlns:cx7="http://schemas.microsoft.com/office/drawing/2016/5/13/chartex" xmlns:cx8="http://schemas.microsoft.com/office/drawing/2016/5/14/chartex" xmlns:mc="http://schemas.openxmlformats.org/markup-compatibility/2006" xmlns:aink="http://schemas.microsoft.com/office/drawing/2016/ink" xmlns:am3d="http://schemas.microsoft.com/office/drawing/2017/model3d" xmlns:o="urn:schemas-microsoft-com:office:office" xmlns:oel="http://schemas.microsoft.com/office/2019/extlst" xmlns:r="http://schemas.openxmlformats.org/officeDocument/2006/relationships" xmlns:m="http://schemas.openxmlformats.org/officeDocument/2006/math" xmlns:v="urn:schemas-microsoft-com:vml" xmlns:wp14="http://schemas.microsoft.com/office/word/2010/wordprocessingDrawing" xmlns:wp="http://schemas.openxmlformats.org/drawingml/2006/wordprocessingDrawing" xmlns:w10="urn:schemas-microsoft-com:office:word" xmlns:w="http://schemas.openxmlformats.org/wordprocessingml/2006/main" xmlns:w14="http://schemas.microsoft.com/office/word/2010/wordml" xmlns:w15="http://schemas.microsoft.com/office/word/2012/wordml" xmlns:w16cex="http://schemas.microsoft.com/office/word/2018/wordml/cex" xmlns:w16cid="http://schemas.microsoft.com/office/word/2016/wordml/cid" xmlns:w16="http://schemas.microsoft.com/office/word/2018/wordml" xmlns:w16du="http://schemas.microsoft.com/office/word/2023/wordml/word16du" xmlns:w16sdtdh="http://schemas.microsoft.com/office/word/2020/wordml/sdtdatahash" xmlns:w16sdtfl="http://schemas.microsoft.com/office/word/2024/wordml/sdtformatlock" xmlns:w16se="http://schemas.microsoft.com/office/word/2015/wordml/symex" xmlns:wpg="http://schemas.microsoft.com/office/word/2010/wordprocessingGroup" xmlns:wpi="http://schemas.microsoft.com/office/word/2010/wordprocessingInk" xmlns:wne="http://schemas.microsoft.com/office/word/2006/wordml" xmlns:wps="http://schemas.microsoft.com/office/word/2010/wordprocessingShape" mc:Ignorable="w14 w15 w16se w16cid w16 w16cex w16sdtdh w16sdtfl w16du wp14">
   <w:body>
+    <w:p>
+      <w:pPr>
+        <w:pStyle w:val="Heading1"/>
+      </w:pPr>
+      <w:r>
+        <w:t>Neural Networks 1 – Overview</w:t>
+      </w:r>
+    </w:p>
+    <w:p/>
     <w:p>
       <w:r>
         <w:t xml:space="preserve">This month’s column </w:t>
@@ -92,7 +101,15 @@
         <w:t>n</w:t>
       </w:r>
       <w:r>
-        <w:t xml:space="preserve"> external package without having ‘walked a mile in another developer’s shoes’.</w:t>
+        <w:t xml:space="preserve"> external package without having ‘walked a mile in another developer’s </w:t>
+      </w:r>
+      <w:proofErr w:type="gramStart"/>
+      <w:r>
+        <w:t>shoes’</w:t>
+      </w:r>
+      <w:proofErr w:type="gramEnd"/>
+      <w:r>
+        <w:t>.</w:t>
       </w:r>
       <w:r>
         <w:t xml:space="preserve">  You also don’t know where </w:t>
@@ -131,16 +148,11 @@
       <w:r>
         <w:t xml:space="preserve"> Kaggle repository by </w:t>
       </w:r>
-      <w:proofErr w:type="spellStart"/>
       <w:r>
         <w:t>D</w:t>
       </w:r>
       <w:r>
-        <w:t>ariel</w:t>
-      </w:r>
-      <w:proofErr w:type="spellEnd"/>
-      <w:r>
-        <w:t xml:space="preserve"> </w:t>
+        <w:t xml:space="preserve">ariel </w:t>
       </w:r>
       <w:r>
         <w:t xml:space="preserve"> D</w:t>
@@ -175,7 +187,7 @@
           <w:noProof/>
         </w:rPr>
         <w:drawing>
-          <wp:inline distT="0" distB="0" distL="0" distR="0" wp14:anchorId="2EBCE084" wp14:editId="2C0AB4C7">
+          <wp:inline distT="0" distB="0" distL="0" distR="0" wp14:anchorId="2EBCE084" wp14:editId="7FCB1F48">
             <wp:extent cx="2265903" cy="732970"/>
             <wp:effectExtent l="0" t="0" r="1270" b="0"/>
             <wp:docPr id="1" name="Picture 1" descr="Graphical user interface, application&#10;&#10;Description automatically generated"/>
@@ -228,7 +240,23 @@
         <w:t xml:space="preserve">For convenience, each image is stored in CSV format as a row consisting of 785 </w:t>
       </w:r>
       <w:r>
-        <w:t xml:space="preserve">values.  The first column contains the label for the image (i.e., ‘0’, ‘5’, ’5’, or ‘7’ for the cases above) and the remaining 784 columns </w:t>
+        <w:t>values.  The first column contains the label for the image (i.e</w:t>
+      </w:r>
+      <w:proofErr w:type="gramStart"/>
+      <w:r>
+        <w:t>., ‘</w:t>
+      </w:r>
+      <w:proofErr w:type="gramEnd"/>
+      <w:r>
+        <w:t>0</w:t>
+      </w:r>
+      <w:proofErr w:type="gramStart"/>
+      <w:r>
+        <w:t>’, ‘</w:t>
+      </w:r>
+      <w:proofErr w:type="gramEnd"/>
+      <w:r>
+        <w:t xml:space="preserve">5’, ’5’, or ‘7’ for the cases above) and the remaining 784 columns </w:t>
       </w:r>
       <w:r>
         <w:t xml:space="preserve">the image data.  The entire data set consists of 60,000 such rows.  For this first experiment, </w:t>
@@ -254,13 +282,29 @@
         <w:t xml:space="preserve">provides a high probability of classifying the input data into the correct ‘bucket’.  In this example, the input arrays are </w:t>
       </w:r>
       <w:r>
-        <w:t xml:space="preserve">784-length, normalized, column vectors with real values ranging $[0,1]$ </w:t>
+        <w:t>784-length, normalized, column vectors with real values ranging $[0,</w:t>
+      </w:r>
+      <w:proofErr w:type="gramStart"/>
+      <w:r>
+        <w:t>1]$</w:t>
+      </w:r>
+      <w:proofErr w:type="gramEnd"/>
+      <w:r>
+        <w:t xml:space="preserve"> </w:t>
       </w:r>
       <w:r>
         <w:t xml:space="preserve">and the outputs are probabilities of belonging in one of the ten possible output buckets </w:t>
       </w:r>
       <w:r>
-        <w:t>of $[0,1,2,3,4,5,6,7,8,9]$.</w:t>
+        <w:t>of $[0,1,2,3,4,5,6,7,8,</w:t>
+      </w:r>
+      <w:proofErr w:type="gramStart"/>
+      <w:r>
+        <w:t>9]$</w:t>
+      </w:r>
+      <w:proofErr w:type="gramEnd"/>
+      <w:r>
+        <w:t>.</w:t>
       </w:r>
     </w:p>
     <w:p>
@@ -385,17 +429,32 @@
       </w:r>
     </w:p>
     <w:p>
-      <w:r>
-        <w:t>\[ Z</w:t>
-      </w:r>
-      <w:r>
-        <w:t>^{(1)}</w:t>
+      <w:proofErr w:type="gramStart"/>
+      <w:r>
+        <w:t>\[</w:t>
+      </w:r>
+      <w:proofErr w:type="gramEnd"/>
+      <w:r>
+        <w:t xml:space="preserve"> Z</w:t>
+      </w:r>
+      <w:proofErr w:type="gramStart"/>
+      <w:r>
+        <w:t>^{</w:t>
+      </w:r>
+      <w:proofErr w:type="gramEnd"/>
+      <w:r>
+        <w:t>(1)}</w:t>
       </w:r>
       <w:r>
         <w:t xml:space="preserve"> = W</w:t>
       </w:r>
-      <w:r>
-        <w:t>^{(1)}</w:t>
+      <w:proofErr w:type="gramStart"/>
+      <w:r>
+        <w:t>^{</w:t>
+      </w:r>
+      <w:proofErr w:type="gramEnd"/>
+      <w:r>
+        <w:t>(1)}</w:t>
       </w:r>
       <w:r>
         <w:t xml:space="preserve"> \</w:t>
@@ -408,21 +467,36 @@
       <w:r>
         <w:t xml:space="preserve"> X</w:t>
       </w:r>
-      <w:r>
-        <w:t>^{(0)}</w:t>
+      <w:proofErr w:type="gramStart"/>
+      <w:r>
+        <w:t>^{</w:t>
+      </w:r>
+      <w:proofErr w:type="gramEnd"/>
+      <w:r>
+        <w:t>(0)}</w:t>
       </w:r>
       <w:r>
         <w:t xml:space="preserve"> + b</w:t>
       </w:r>
-      <w:r>
-        <w:t>^{(1)}</w:t>
-      </w:r>
-      <w:r>
-        <w:t xml:space="preserve"> \; </w:t>
+      <w:proofErr w:type="gramStart"/>
+      <w:r>
+        <w:t>^{</w:t>
+      </w:r>
+      <w:proofErr w:type="gramEnd"/>
+      <w:r>
+        <w:t>(1)}</w:t>
+      </w:r>
+      <w:r>
+        <w:t xml:space="preserve"> \</w:t>
+      </w:r>
+      <w:proofErr w:type="gramStart"/>
+      <w:r>
+        <w:t xml:space="preserve">; </w:t>
       </w:r>
       <w:r>
         <w:t>,</w:t>
       </w:r>
+      <w:proofErr w:type="gramEnd"/>
       <w:r>
         <w:t xml:space="preserve"> \]</w:t>
       </w:r>
@@ -432,9 +506,14 @@
         <w:t xml:space="preserve">where the ‘dot product’ between the $W$ and the $X$ </w:t>
       </w:r>
       <w:r>
-        <w:t>stands for the appropriate matrix product (i.e., $W_{</w:t>
+        <w:t>stands for the appropriate matrix product (i.e., $</w:t>
+      </w:r>
+      <w:proofErr w:type="gramStart"/>
+      <w:r>
+        <w:t>W_{</w:t>
       </w:r>
       <w:proofErr w:type="spellStart"/>
+      <w:proofErr w:type="gramEnd"/>
       <w:r>
         <w:t>ij</w:t>
       </w:r>
@@ -449,10 +528,18 @@
         <w:t xml:space="preserve">Zhang used 39,000 images; the one detailed here used 59,000 – with both cases holding back 1000 images for testing).  </w:t>
       </w:r>
       <w:r>
-        <w:t xml:space="preserve">Typically, for data sets this small, the images are stacked in a single array and fed in all at once since the average cost over the whole set is easily computed with little storage overhead.  Thus, there is actually </w:t>
-      </w:r>
-      <w:r>
-        <w:t xml:space="preserve">a </w:t>
+        <w:t xml:space="preserve">Typically, for data sets this small, the images are stacked in a single array and fed in all at once since the average cost over the whole set is easily computed with little storage overhead.  Thus, there is </w:t>
+      </w:r>
+      <w:proofErr w:type="gramStart"/>
+      <w:r>
+        <w:t xml:space="preserve">actually </w:t>
+      </w:r>
+      <w:r>
+        <w:t>a</w:t>
+      </w:r>
+      <w:proofErr w:type="gramEnd"/>
+      <w:r>
+        <w:t xml:space="preserve"> </w:t>
       </w:r>
       <w:r>
         <w:t>suppressed index</w:t>
@@ -475,8 +562,13 @@
         <w:t>T</w:t>
       </w:r>
       <w:r>
-        <w:t>he input, $X^{1}$</w:t>
-      </w:r>
+        <w:t>he input, $X</w:t>
+      </w:r>
+      <w:proofErr w:type="gramStart"/>
+      <w:r>
+        <w:t>^{1}$</w:t>
+      </w:r>
+      <w:proofErr w:type="gramEnd"/>
       <w:r>
         <w:t>,</w:t>
       </w:r>
@@ -492,11 +584,24 @@
       <w:r>
         <w:t>$Z</w:t>
       </w:r>
-      <w:r>
-        <w:t>^{(1)}</w:t>
-      </w:r>
-      <w:r>
-        <w:t xml:space="preserve">$ </w:t>
+      <w:proofErr w:type="gramStart"/>
+      <w:r>
+        <w:t>^{</w:t>
+      </w:r>
+      <w:proofErr w:type="gramEnd"/>
+      <w:r>
+        <w:t>(1</w:t>
+      </w:r>
+      <w:proofErr w:type="gramStart"/>
+      <w:r>
+        <w:t>)}</w:t>
+      </w:r>
+      <w:r>
+        <w:t>$</w:t>
+      </w:r>
+      <w:proofErr w:type="gramEnd"/>
+      <w:r>
+        <w:t xml:space="preserve"> </w:t>
       </w:r>
       <w:r>
         <w:t xml:space="preserve">outputs </w:t>
@@ -511,7 +616,15 @@
         <w:t>before being passed onto the next layer</w:t>
       </w:r>
       <w:r>
-        <w:t xml:space="preserve">.  The nonlinearity represents the ‘activation’ of each neuron and the current best practice involves using the </w:t>
+        <w:t xml:space="preserve">.  The nonlinearity represents the ‘activation’ of each </w:t>
+      </w:r>
+      <w:proofErr w:type="gramStart"/>
+      <w:r>
+        <w:t>neuron</w:t>
+      </w:r>
+      <w:proofErr w:type="gramEnd"/>
+      <w:r>
+        <w:t xml:space="preserve"> and the current best practice involves using the </w:t>
       </w:r>
       <w:proofErr w:type="spellStart"/>
       <w:r>
@@ -523,8 +636,13 @@
       </w:r>
     </w:p>
     <w:p>
-      <w:r>
-        <w:t xml:space="preserve">\[ </w:t>
+      <w:proofErr w:type="gramStart"/>
+      <w:r>
+        <w:t>\[</w:t>
+      </w:r>
+      <w:proofErr w:type="gramEnd"/>
+      <w:r>
+        <w:t xml:space="preserve"> </w:t>
       </w:r>
       <w:proofErr w:type="spellStart"/>
       <w:r>
@@ -532,7 +650,15 @@
       </w:r>
       <w:proofErr w:type="spellEnd"/>
       <w:r>
-        <w:t>(x) = \left\{ \begin{array}{l</w:t>
+        <w:t xml:space="preserve">(x) = </w:t>
+      </w:r>
+      <w:proofErr w:type="gramStart"/>
+      <w:r>
+        <w:t>\left\{ \</w:t>
+      </w:r>
+      <w:proofErr w:type="gramEnd"/>
+      <w:r>
+        <w:t>begin{array}{l</w:t>
       </w:r>
       <w:r>
         <w:t>c</w:t>
@@ -564,8 +690,29 @@
       </w:r>
     </w:p>
     <w:p>
-      <w:r>
-        <w:t xml:space="preserve">\[ X^{(1)} = </w:t>
+      <w:proofErr w:type="gramStart"/>
+      <w:r>
+        <w:t>\[</w:t>
+      </w:r>
+      <w:proofErr w:type="gramEnd"/>
+      <w:r>
+        <w:t xml:space="preserve"> X</w:t>
+      </w:r>
+      <w:proofErr w:type="gramStart"/>
+      <w:r>
+        <w:t>^{</w:t>
+      </w:r>
+      <w:proofErr w:type="gramEnd"/>
+      <w:r>
+        <w:t>(</w:t>
+      </w:r>
+      <w:proofErr w:type="gramStart"/>
+      <w:r>
+        <w:t>1)}</w:t>
+      </w:r>
+      <w:proofErr w:type="gramEnd"/>
+      <w:r>
+        <w:t xml:space="preserve"> = </w:t>
       </w:r>
       <w:proofErr w:type="spellStart"/>
       <w:r>
@@ -573,7 +720,31 @@
       </w:r>
       <w:proofErr w:type="spellEnd"/>
       <w:r>
-        <w:t xml:space="preserve">(Z^{(1)}) \; . \] </w:t>
+        <w:t>(Z</w:t>
+      </w:r>
+      <w:proofErr w:type="gramStart"/>
+      <w:r>
+        <w:t>^{</w:t>
+      </w:r>
+      <w:proofErr w:type="gramEnd"/>
+      <w:r>
+        <w:t>(</w:t>
+      </w:r>
+      <w:proofErr w:type="gramStart"/>
+      <w:r>
+        <w:t>1)}</w:t>
+      </w:r>
+      <w:proofErr w:type="gramEnd"/>
+      <w:r>
+        <w:t>) \</w:t>
+      </w:r>
+      <w:proofErr w:type="gramStart"/>
+      <w:r>
+        <w:t>; .</w:t>
+      </w:r>
+      <w:proofErr w:type="gramEnd"/>
+      <w:r>
+        <w:t xml:space="preserve"> \] </w:t>
       </w:r>
     </w:p>
     <w:p>
@@ -581,7 +752,23 @@
         <w:t>The dimensionality of e</w:t>
       </w:r>
       <w:r>
-        <w:t>ach column of $Z^{(1)}$ is</w:t>
+        <w:t>ach column of $Z</w:t>
+      </w:r>
+      <w:proofErr w:type="gramStart"/>
+      <w:r>
+        <w:t>^{</w:t>
+      </w:r>
+      <w:proofErr w:type="gramEnd"/>
+      <w:r>
+        <w:t>(1</w:t>
+      </w:r>
+      <w:proofErr w:type="gramStart"/>
+      <w:r>
+        <w:t>)}$</w:t>
+      </w:r>
+      <w:proofErr w:type="gramEnd"/>
+      <w:r>
+        <w:t xml:space="preserve"> is</w:t>
       </w:r>
       <w:r>
         <w:t xml:space="preserve"> now 10, although different numbers of neurons in the hidden layer are also possible.  This is another point deferred to a later blog.</w:t>
@@ -596,8 +783,29 @@
       </w:r>
     </w:p>
     <w:p>
-      <w:r>
-        <w:t>\[ Z^{(2)} = W^{(2)} \</w:t>
+      <w:proofErr w:type="gramStart"/>
+      <w:r>
+        <w:t>\[</w:t>
+      </w:r>
+      <w:proofErr w:type="gramEnd"/>
+      <w:r>
+        <w:t xml:space="preserve"> Z</w:t>
+      </w:r>
+      <w:proofErr w:type="gramStart"/>
+      <w:r>
+        <w:t>^{</w:t>
+      </w:r>
+      <w:proofErr w:type="gramEnd"/>
+      <w:r>
+        <w:t>(2)} = W</w:t>
+      </w:r>
+      <w:proofErr w:type="gramStart"/>
+      <w:r>
+        <w:t>^{</w:t>
+      </w:r>
+      <w:proofErr w:type="gramEnd"/>
+      <w:r>
+        <w:t>(2)} \</w:t>
       </w:r>
       <w:proofErr w:type="spellStart"/>
       <w:r>
@@ -605,7 +813,31 @@
       </w:r>
       <w:proofErr w:type="spellEnd"/>
       <w:r>
-        <w:t xml:space="preserve"> X^{(1)} + b^{(2)} \;  , \]</w:t>
+        <w:t xml:space="preserve"> X</w:t>
+      </w:r>
+      <w:proofErr w:type="gramStart"/>
+      <w:r>
+        <w:t>^{</w:t>
+      </w:r>
+      <w:proofErr w:type="gramEnd"/>
+      <w:r>
+        <w:t>(1)} + b</w:t>
+      </w:r>
+      <w:proofErr w:type="gramStart"/>
+      <w:r>
+        <w:t>^{</w:t>
+      </w:r>
+      <w:proofErr w:type="gramEnd"/>
+      <w:r>
+        <w:t xml:space="preserve">(2)} </w:t>
+      </w:r>
+      <w:proofErr w:type="gramStart"/>
+      <w:r>
+        <w:t>\;  ,</w:t>
+      </w:r>
+      <w:proofErr w:type="gramEnd"/>
+      <w:r>
+        <w:t xml:space="preserve"> \]</w:t>
       </w:r>
     </w:p>
     <w:p>
@@ -619,21 +851,74 @@
         <w:t xml:space="preserve">transformation that </w:t>
       </w:r>
       <w:r>
-        <w:t xml:space="preserve">normalizes the </w:t>
-      </w:r>
-      <w:r>
-        <w:t>each of the nodes on the output layer against the whole set using</w:t>
-      </w:r>
-    </w:p>
-    <w:p>
-      <w:r>
-        <w:t xml:space="preserve">\[ X^{(2)} = </w:t>
-      </w:r>
-      <w:r>
-        <w:t>\frac{\exp(Z^{(2)})}{\sum</w:t>
-      </w:r>
-      <w:r>
-        <w:t xml:space="preserve"> \exp(Z^{(2)})} \; , \]</w:t>
+        <w:t xml:space="preserve">normalizes </w:t>
+      </w:r>
+      <w:proofErr w:type="gramStart"/>
+      <w:r>
+        <w:t xml:space="preserve">the </w:t>
+      </w:r>
+      <w:r>
+        <w:t>each</w:t>
+      </w:r>
+      <w:proofErr w:type="gramEnd"/>
+      <w:r>
+        <w:t xml:space="preserve"> of the nodes on the output layer against the whole set using</w:t>
+      </w:r>
+    </w:p>
+    <w:p>
+      <w:proofErr w:type="gramStart"/>
+      <w:r>
+        <w:t>\[</w:t>
+      </w:r>
+      <w:proofErr w:type="gramEnd"/>
+      <w:r>
+        <w:t xml:space="preserve"> X</w:t>
+      </w:r>
+      <w:proofErr w:type="gramStart"/>
+      <w:r>
+        <w:t>^{</w:t>
+      </w:r>
+      <w:proofErr w:type="gramEnd"/>
+      <w:r>
+        <w:t xml:space="preserve">(2)} = </w:t>
+      </w:r>
+      <w:r>
+        <w:t>\frac{\exp(Z</w:t>
+      </w:r>
+      <w:proofErr w:type="gramStart"/>
+      <w:r>
+        <w:t>^{</w:t>
+      </w:r>
+      <w:proofErr w:type="gramEnd"/>
+      <w:r>
+        <w:t>(2)}</w:t>
+      </w:r>
+      <w:proofErr w:type="gramStart"/>
+      <w:r>
+        <w:t>)}{</w:t>
+      </w:r>
+      <w:proofErr w:type="gramEnd"/>
+      <w:r>
+        <w:t>\sum</w:t>
+      </w:r>
+      <w:r>
+        <w:t xml:space="preserve"> \exp(Z</w:t>
+      </w:r>
+      <w:proofErr w:type="gramStart"/>
+      <w:r>
+        <w:t>^{</w:t>
+      </w:r>
+      <w:proofErr w:type="gramEnd"/>
+      <w:r>
+        <w:t>(2)})} \</w:t>
+      </w:r>
+      <w:proofErr w:type="gramStart"/>
+      <w:r>
+        <w:t>; ,</w:t>
+      </w:r>
+      <w:proofErr w:type="gramEnd"/>
+      <w:r>
+        <w:t xml:space="preserve"> \]</w:t>
       </w:r>
     </w:p>
     <w:p>
@@ -740,21 +1025,47 @@
       </w:r>
     </w:p>
     <w:p>
-      <w:r>
-        <w:t xml:space="preserve">\[ </w:t>
-      </w:r>
-      <w:r>
-        <w:t xml:space="preserve">R = X^{(2)} - </w:t>
+      <w:proofErr w:type="gramStart"/>
+      <w:r>
+        <w:t>\[</w:t>
+      </w:r>
+      <w:proofErr w:type="gramEnd"/>
+      <w:r>
+        <w:t xml:space="preserve"> </w:t>
+      </w:r>
+      <w:r>
+        <w:t>R = X</w:t>
+      </w:r>
+      <w:proofErr w:type="gramStart"/>
+      <w:r>
+        <w:t>^{</w:t>
+      </w:r>
+      <w:proofErr w:type="gramEnd"/>
+      <w:r>
+        <w:t>(</w:t>
+      </w:r>
+      <w:proofErr w:type="gramStart"/>
+      <w:r>
+        <w:t>2)}</w:t>
+      </w:r>
+      <w:proofErr w:type="gramEnd"/>
+      <w:r>
+        <w:t xml:space="preserve"> - </w:t>
       </w:r>
       <w:r>
         <w:t>Y</w:t>
       </w:r>
       <w:r>
-        <w:t xml:space="preserve"> \; </w:t>
+        <w:t xml:space="preserve"> \</w:t>
+      </w:r>
+      <w:proofErr w:type="gramStart"/>
+      <w:r>
+        <w:t xml:space="preserve">; </w:t>
       </w:r>
       <w:r>
         <w:t>,</w:t>
       </w:r>
+      <w:proofErr w:type="gramEnd"/>
       <w:r>
         <w:t xml:space="preserve"> \]</w:t>
       </w:r>
@@ -773,11 +1084,16 @@
         <w:t xml:space="preserve">true or correct value for the labeled image.  For </w:t>
       </w:r>
       <w:r>
-        <w:t xml:space="preserve">the ‘0’ </w:t>
+        <w:t>the ‘0’</w:t>
+      </w:r>
+      <w:proofErr w:type="gramStart"/>
+      <w:r>
+        <w:t xml:space="preserve"> </w:t>
       </w:r>
       <w:r>
         <w:t>example</w:t>
       </w:r>
+      <w:proofErr w:type="gramEnd"/>
       <w:r>
         <w:t xml:space="preserve"> above, </w:t>
       </w:r>
@@ -792,17 +1108,38 @@
       </w:r>
     </w:p>
     <w:p>
-      <w:r>
-        <w:t xml:space="preserve">\[ </w:t>
+      <w:proofErr w:type="gramStart"/>
+      <w:r>
+        <w:t>\[</w:t>
+      </w:r>
+      <w:proofErr w:type="gramEnd"/>
+      <w:r>
+        <w:t xml:space="preserve"> </w:t>
       </w:r>
       <w:r>
         <w:t>Y</w:t>
       </w:r>
       <w:r>
-        <w:t xml:space="preserve"> = \left[ </w:t>
-      </w:r>
-      <w:r>
-        <w:t>1, 0, 0, 0, 0, 0, 0, 0, 0, 0 \right] \; .\]</w:t>
+        <w:t xml:space="preserve"> = \</w:t>
+      </w:r>
+      <w:proofErr w:type="gramStart"/>
+      <w:r>
+        <w:t>left[</w:t>
+      </w:r>
+      <w:proofErr w:type="gramEnd"/>
+      <w:r>
+        <w:t xml:space="preserve"> </w:t>
+      </w:r>
+      <w:r>
+        <w:t>1, 0, 0, 0, 0, 0, 0, 0, 0, 0 \right] \</w:t>
+      </w:r>
+      <w:proofErr w:type="gramStart"/>
+      <w:r>
+        <w:t>; .</w:t>
+      </w:r>
+      <w:proofErr w:type="gramEnd"/>
+      <w:r>
+        <w:t>\]</w:t>
       </w:r>
     </w:p>
     <w:p>
@@ -834,16 +1171,50 @@
       </w:r>
     </w:p>
     <w:p>
-      <w:r>
-        <w:t xml:space="preserve">\[ </w:t>
+      <w:proofErr w:type="gramStart"/>
+      <w:r>
+        <w:t>\[</w:t>
+      </w:r>
+      <w:proofErr w:type="gramEnd"/>
+      <w:r>
+        <w:t xml:space="preserve"> </w:t>
       </w:r>
       <w:proofErr w:type="spellStart"/>
       <w:r>
         <w:t>dZ</w:t>
       </w:r>
       <w:proofErr w:type="spellEnd"/>
-      <w:r>
-        <w:t xml:space="preserve">^{[2]} = A^{[2]} </w:t>
+      <w:proofErr w:type="gramStart"/>
+      <w:r>
+        <w:t>^{</w:t>
+      </w:r>
+      <w:proofErr w:type="gramEnd"/>
+      <w:r>
+        <w:t>[</w:t>
+      </w:r>
+      <w:proofErr w:type="gramStart"/>
+      <w:r>
+        <w:t>2]}</w:t>
+      </w:r>
+      <w:proofErr w:type="gramEnd"/>
+      <w:r>
+        <w:t xml:space="preserve"> = A</w:t>
+      </w:r>
+      <w:proofErr w:type="gramStart"/>
+      <w:r>
+        <w:t>^{</w:t>
+      </w:r>
+      <w:proofErr w:type="gramEnd"/>
+      <w:r>
+        <w:t>[</w:t>
+      </w:r>
+      <w:proofErr w:type="gramStart"/>
+      <w:r>
+        <w:t>2]}</w:t>
+      </w:r>
+      <w:proofErr w:type="gramEnd"/>
+      <w:r>
+        <w:t xml:space="preserve"> </w:t>
       </w:r>
       <w:r>
         <w:t>-</w:t>
@@ -852,50 +1223,115 @@
         <w:t xml:space="preserve"> Y</w:t>
       </w:r>
       <w:r>
-        <w:t xml:space="preserve"> \; , \]</w:t>
-      </w:r>
-    </w:p>
-    <w:p>
-      <w:r>
-        <w:t xml:space="preserve">\[ </w:t>
+        <w:t xml:space="preserve"> \</w:t>
+      </w:r>
+      <w:proofErr w:type="gramStart"/>
+      <w:r>
+        <w:t>; ,</w:t>
+      </w:r>
+      <w:proofErr w:type="gramEnd"/>
+      <w:r>
+        <w:t xml:space="preserve"> \]</w:t>
+      </w:r>
+    </w:p>
+    <w:p>
+      <w:proofErr w:type="gramStart"/>
+      <w:r>
+        <w:t>\[</w:t>
+      </w:r>
+      <w:proofErr w:type="gramEnd"/>
+      <w:r>
+        <w:t xml:space="preserve"> </w:t>
       </w:r>
       <w:proofErr w:type="spellStart"/>
       <w:r>
         <w:t>dW</w:t>
       </w:r>
       <w:proofErr w:type="spellEnd"/>
-      <w:r>
-        <w:t xml:space="preserve">^{[2]} = \frac{1}{m} </w:t>
+      <w:proofErr w:type="gramStart"/>
+      <w:r>
+        <w:t>^{</w:t>
+      </w:r>
+      <w:proofErr w:type="gramEnd"/>
+      <w:r>
+        <w:t xml:space="preserve">[2]} = \frac{1}{m} </w:t>
       </w:r>
       <w:proofErr w:type="spellStart"/>
       <w:r>
         <w:t>dZ</w:t>
       </w:r>
       <w:proofErr w:type="spellEnd"/>
-      <w:r>
-        <w:t>^{[2]} A^{[1]T}</w:t>
-      </w:r>
-      <w:r>
-        <w:t xml:space="preserve"> \; ,\] </w:t>
-      </w:r>
-    </w:p>
-    <w:p>
-      <w:r>
-        <w:t>\[ d</w:t>
-      </w:r>
-      <w:r>
-        <w:t>B^{[2]} = \frac{1}{m} \Sigma {</w:t>
+      <w:proofErr w:type="gramStart"/>
+      <w:r>
+        <w:t>^{</w:t>
+      </w:r>
+      <w:proofErr w:type="gramEnd"/>
+      <w:r>
+        <w:t>[2]} A</w:t>
+      </w:r>
+      <w:proofErr w:type="gramStart"/>
+      <w:r>
+        <w:t>^{</w:t>
+      </w:r>
+      <w:proofErr w:type="gramEnd"/>
+      <w:r>
+        <w:t>[1]T}</w:t>
+      </w:r>
+      <w:r>
+        <w:t xml:space="preserve"> \</w:t>
+      </w:r>
+      <w:proofErr w:type="gramStart"/>
+      <w:r>
+        <w:t>; ,</w:t>
+      </w:r>
+      <w:proofErr w:type="gramEnd"/>
+      <w:r>
+        <w:t xml:space="preserve">\] </w:t>
+      </w:r>
+    </w:p>
+    <w:p>
+      <w:proofErr w:type="gramStart"/>
+      <w:r>
+        <w:t>\[</w:t>
+      </w:r>
+      <w:proofErr w:type="gramEnd"/>
+      <w:r>
+        <w:t xml:space="preserve"> d</w:t>
+      </w:r>
+      <w:r>
+        <w:t>B</w:t>
+      </w:r>
+      <w:proofErr w:type="gramStart"/>
+      <w:r>
+        <w:t>^{</w:t>
+      </w:r>
+      <w:proofErr w:type="gramEnd"/>
+      <w:r>
+        <w:t>[2]} = \frac{1}{m} \Sigma {</w:t>
       </w:r>
       <w:proofErr w:type="spellStart"/>
       <w:r>
         <w:t>dZ</w:t>
       </w:r>
       <w:proofErr w:type="spellEnd"/>
-      <w:r>
-        <w:t>^{[2]}}</w:t>
-      </w:r>
-      <w:r>
-        <w:t xml:space="preserve"> \; , \]</w:t>
+      <w:proofErr w:type="gramStart"/>
+      <w:r>
+        <w:t>^{</w:t>
+      </w:r>
+      <w:proofErr w:type="gramEnd"/>
+      <w:r>
+        <w:t>[2]}}</w:t>
+      </w:r>
+      <w:r>
+        <w:t xml:space="preserve"> \</w:t>
+      </w:r>
+      <w:proofErr w:type="gramStart"/>
+      <w:r>
+        <w:t>; ,</w:t>
+      </w:r>
+      <w:proofErr w:type="gramEnd"/>
+      <w:r>
+        <w:t xml:space="preserve"> \]</w:t>
       </w:r>
     </w:p>
     <w:p>
@@ -907,43 +1343,140 @@
         <w:t>dZ</w:t>
       </w:r>
       <w:proofErr w:type="spellEnd"/>
-      <w:r>
-        <w:t xml:space="preserve">^{[1]} = W^{[2]T} </w:t>
+      <w:proofErr w:type="gramStart"/>
+      <w:r>
+        <w:t>^{</w:t>
+      </w:r>
+      <w:proofErr w:type="gramEnd"/>
+      <w:r>
+        <w:t>[</w:t>
+      </w:r>
+      <w:proofErr w:type="gramStart"/>
+      <w:r>
+        <w:t>1]}</w:t>
+      </w:r>
+      <w:proofErr w:type="gramEnd"/>
+      <w:r>
+        <w:t xml:space="preserve"> = W</w:t>
+      </w:r>
+      <w:proofErr w:type="gramStart"/>
+      <w:r>
+        <w:t>^{</w:t>
+      </w:r>
+      <w:proofErr w:type="gramEnd"/>
+      <w:r>
+        <w:t xml:space="preserve">[2]T} </w:t>
       </w:r>
       <w:proofErr w:type="spellStart"/>
       <w:r>
         <w:t>dZ</w:t>
       </w:r>
       <w:proofErr w:type="spellEnd"/>
-      <w:r>
-        <w:t>^{[2]} .* g^{[1]\prime} (z^{[1]})</w:t>
-      </w:r>
-      <w:r>
-        <w:t xml:space="preserve"> \; ,\]</w:t>
-      </w:r>
-    </w:p>
-    <w:p>
-      <w:r>
-        <w:t xml:space="preserve">\[ </w:t>
+      <w:proofErr w:type="gramStart"/>
+      <w:r>
+        <w:t>^{</w:t>
+      </w:r>
+      <w:proofErr w:type="gramEnd"/>
+      <w:r>
+        <w:t>[2]</w:t>
+      </w:r>
+      <w:proofErr w:type="gramStart"/>
+      <w:r>
+        <w:t>} .</w:t>
+      </w:r>
+      <w:proofErr w:type="gramEnd"/>
+      <w:r>
+        <w:t>* g</w:t>
+      </w:r>
+      <w:proofErr w:type="gramStart"/>
+      <w:r>
+        <w:t>^{[1]\prime} (</w:t>
+      </w:r>
+      <w:proofErr w:type="gramEnd"/>
+      <w:r>
+        <w:t>z</w:t>
+      </w:r>
+      <w:proofErr w:type="gramStart"/>
+      <w:r>
+        <w:t>^{</w:t>
+      </w:r>
+      <w:proofErr w:type="gramEnd"/>
+      <w:r>
+        <w:t>[</w:t>
+      </w:r>
+      <w:proofErr w:type="gramStart"/>
+      <w:r>
+        <w:t>1]}</w:t>
+      </w:r>
+      <w:proofErr w:type="gramEnd"/>
+      <w:r>
+        <w:t>)</w:t>
+      </w:r>
+      <w:r>
+        <w:t xml:space="preserve"> \</w:t>
+      </w:r>
+      <w:proofErr w:type="gramStart"/>
+      <w:r>
+        <w:t>; ,</w:t>
+      </w:r>
+      <w:proofErr w:type="gramEnd"/>
+      <w:r>
+        <w:t>\]</w:t>
+      </w:r>
+    </w:p>
+    <w:p>
+      <w:proofErr w:type="gramStart"/>
+      <w:r>
+        <w:t>\[</w:t>
+      </w:r>
+      <w:proofErr w:type="gramEnd"/>
+      <w:r>
+        <w:t xml:space="preserve"> </w:t>
       </w:r>
       <w:proofErr w:type="spellStart"/>
       <w:r>
         <w:t>dW</w:t>
       </w:r>
       <w:proofErr w:type="spellEnd"/>
-      <w:r>
-        <w:t xml:space="preserve">^{[1]} = \frac{1}{m} </w:t>
+      <w:proofErr w:type="gramStart"/>
+      <w:r>
+        <w:t>^{</w:t>
+      </w:r>
+      <w:proofErr w:type="gramEnd"/>
+      <w:r>
+        <w:t xml:space="preserve">[1]} = \frac{1}{m} </w:t>
       </w:r>
       <w:proofErr w:type="spellStart"/>
       <w:r>
         <w:t>dZ</w:t>
       </w:r>
       <w:proofErr w:type="spellEnd"/>
-      <w:r>
-        <w:t>^{[1]} A^{[0]T}</w:t>
-      </w:r>
-      <w:r>
-        <w:t xml:space="preserve"> \; ,\]</w:t>
+      <w:proofErr w:type="gramStart"/>
+      <w:r>
+        <w:t>^{</w:t>
+      </w:r>
+      <w:proofErr w:type="gramEnd"/>
+      <w:r>
+        <w:t>[1]} A</w:t>
+      </w:r>
+      <w:proofErr w:type="gramStart"/>
+      <w:r>
+        <w:t>^{</w:t>
+      </w:r>
+      <w:proofErr w:type="gramEnd"/>
+      <w:r>
+        <w:t>[0]T}</w:t>
+      </w:r>
+      <w:r>
+        <w:t xml:space="preserve"> \</w:t>
+      </w:r>
+      <w:proofErr w:type="gramStart"/>
+      <w:r>
+        <w:t>; ,</w:t>
+      </w:r>
+      <w:proofErr w:type="gramEnd"/>
+      <w:r>
+        <w:t>\]</w:t>
       </w:r>
     </w:p>
     <w:p>
@@ -952,25 +1485,51 @@
       </w:r>
     </w:p>
     <w:p>
-      <w:r>
-        <w:t xml:space="preserve">\[ </w:t>
-      </w:r>
-      <w:r>
-        <w:t>dB^{[1]} = \frac{1}{m} \Sigma {</w:t>
+      <w:proofErr w:type="gramStart"/>
+      <w:r>
+        <w:t>\[</w:t>
+      </w:r>
+      <w:proofErr w:type="gramEnd"/>
+      <w:r>
+        <w:t xml:space="preserve"> </w:t>
+      </w:r>
+      <w:r>
+        <w:t>dB</w:t>
+      </w:r>
+      <w:proofErr w:type="gramStart"/>
+      <w:r>
+        <w:t>^{</w:t>
+      </w:r>
+      <w:proofErr w:type="gramEnd"/>
+      <w:r>
+        <w:t>[1]} = \frac{1}{m} \Sigma {</w:t>
       </w:r>
       <w:proofErr w:type="spellStart"/>
       <w:r>
         <w:t>dZ</w:t>
       </w:r>
       <w:proofErr w:type="spellEnd"/>
-      <w:r>
-        <w:t>^{[1]}}</w:t>
+      <w:proofErr w:type="gramStart"/>
+      <w:r>
+        <w:t>^{</w:t>
+      </w:r>
+      <w:proofErr w:type="gramEnd"/>
+      <w:r>
+        <w:t>[1]}}</w:t>
       </w:r>
       <w:r>
         <w:t xml:space="preserve"> </w:t>
       </w:r>
       <w:r>
-        <w:t>\; .\]</w:t>
+        <w:t>\</w:t>
+      </w:r>
+      <w:proofErr w:type="gramStart"/>
+      <w:r>
+        <w:t>; .</w:t>
+      </w:r>
+      <w:proofErr w:type="gramEnd"/>
+      <w:r>
+        <w:t>\]</w:t>
       </w:r>
     </w:p>
     <w:p>
@@ -1083,7 +1642,7 @@
 </file>
 
 <file path=word/styles.xml><?xml version="1.0" encoding="utf-8"?>
-<w:styles xmlns:mc="http://schemas.openxmlformats.org/markup-compatibility/2006" xmlns:r="http://schemas.openxmlformats.org/officeDocument/2006/relationships" xmlns:w="http://schemas.openxmlformats.org/wordprocessingml/2006/main" xmlns:w14="http://schemas.microsoft.com/office/word/2010/wordml" xmlns:w15="http://schemas.microsoft.com/office/word/2012/wordml" xmlns:w16cex="http://schemas.microsoft.com/office/word/2018/wordml/cex" xmlns:w16cid="http://schemas.microsoft.com/office/word/2016/wordml/cid" xmlns:w16="http://schemas.microsoft.com/office/word/2018/wordml" xmlns:w16sdtdh="http://schemas.microsoft.com/office/word/2020/wordml/sdtdatahash" xmlns:w16se="http://schemas.microsoft.com/office/word/2015/wordml/symex" mc:Ignorable="w14 w15 w16se w16cid w16 w16cex w16sdtdh">
+<w:styles xmlns:mc="http://schemas.openxmlformats.org/markup-compatibility/2006" xmlns:r="http://schemas.openxmlformats.org/officeDocument/2006/relationships" xmlns:w="http://schemas.openxmlformats.org/wordprocessingml/2006/main" xmlns:w14="http://schemas.microsoft.com/office/word/2010/wordml" xmlns:w15="http://schemas.microsoft.com/office/word/2012/wordml" xmlns:w16cex="http://schemas.microsoft.com/office/word/2018/wordml/cex" xmlns:w16cid="http://schemas.microsoft.com/office/word/2016/wordml/cid" xmlns:w16="http://schemas.microsoft.com/office/word/2018/wordml" xmlns:w16du="http://schemas.microsoft.com/office/word/2023/wordml/word16du" xmlns:w16sdtdh="http://schemas.microsoft.com/office/word/2020/wordml/sdtdatahash" xmlns:w16sdtfl="http://schemas.microsoft.com/office/word/2024/wordml/sdtformatlock" xmlns:w16se="http://schemas.microsoft.com/office/word/2015/wordml/symex" mc:Ignorable="w14 w15 w16se w16cid w16 w16cex w16sdtdh w16sdtfl w16du">
   <w:docDefaults>
     <w:rPrDefault>
       <w:rPr>
@@ -1481,10 +2040,30 @@
     <w:name w:val="Normal"/>
     <w:qFormat/>
   </w:style>
+  <w:style w:type="paragraph" w:styleId="Heading1">
+    <w:name w:val="heading 1"/>
+    <w:basedOn w:val="Normal"/>
+    <w:next w:val="Normal"/>
+    <w:link w:val="Heading1Char"/>
+    <w:uiPriority w:val="9"/>
+    <w:qFormat/>
+    <w:rsid w:val="00C34EAE"/>
+    <w:pPr>
+      <w:keepNext/>
+      <w:keepLines/>
+      <w:spacing w:before="240" w:after="0"/>
+      <w:outlineLvl w:val="0"/>
+    </w:pPr>
+    <w:rPr>
+      <w:rFonts w:asciiTheme="majorHAnsi" w:eastAsiaTheme="majorEastAsia" w:hAnsiTheme="majorHAnsi" w:cstheme="majorBidi"/>
+      <w:color w:val="2F5496" w:themeColor="accent1" w:themeShade="BF"/>
+      <w:sz w:val="32"/>
+      <w:szCs w:val="32"/>
+    </w:rPr>
+  </w:style>
   <w:style w:type="character" w:default="1" w:styleId="DefaultParagraphFont">
     <w:name w:val="Default Paragraph Font"/>
     <w:uiPriority w:val="1"/>
-    <w:semiHidden/>
     <w:unhideWhenUsed/>
   </w:style>
   <w:style w:type="table" w:default="1" w:styleId="TableNormal">
@@ -1541,6 +2120,19 @@
     <w:rPr>
       <w:color w:val="954F72" w:themeColor="followedHyperlink"/>
       <w:u w:val="single"/>
+    </w:rPr>
+  </w:style>
+  <w:style w:type="character" w:customStyle="1" w:styleId="Heading1Char">
+    <w:name w:val="Heading 1 Char"/>
+    <w:basedOn w:val="DefaultParagraphFont"/>
+    <w:link w:val="Heading1"/>
+    <w:uiPriority w:val="9"/>
+    <w:rsid w:val="00C34EAE"/>
+    <w:rPr>
+      <w:rFonts w:asciiTheme="majorHAnsi" w:eastAsiaTheme="majorEastAsia" w:hAnsiTheme="majorHAnsi" w:cstheme="majorBidi"/>
+      <w:color w:val="2F5496" w:themeColor="accent1" w:themeShade="BF"/>
+      <w:sz w:val="32"/>
+      <w:szCs w:val="32"/>
     </w:rPr>
   </w:style>
 </w:styles>

</xml_diff>